<commit_message>
efecto en footer, colocaion de coontenido
</commit_message>
<xml_diff>
--- a/Github.docx
+++ b/Github.docx
@@ -297,7 +297,145 @@
     <w:p>
       <w:r>
         <w:lastRenderedPageBreak/>
-        <w:t>Cuarto commit</w:t>
+        <w:t xml:space="preserve">Cuarto </w:t>
+      </w:r>
+      <w:proofErr w:type="spellStart"/>
+      <w:r>
+        <w:t>commit</w:t>
+      </w:r>
+      <w:proofErr w:type="spellEnd"/>
+    </w:p>
+    <w:p>
+      <w:r>
+        <w:rPr>
+          <w:noProof/>
+          <w:lang w:eastAsia="es-MX"/>
+        </w:rPr>
+        <w:drawing>
+          <wp:anchor distT="0" distB="0" distL="114300" distR="114300" simplePos="0" relativeHeight="251658240" behindDoc="0" locked="0" layoutInCell="1" allowOverlap="1">
+            <wp:simplePos x="0" y="0"/>
+            <wp:positionH relativeFrom="column">
+              <wp:align>left</wp:align>
+            </wp:positionH>
+            <wp:positionV relativeFrom="paragraph">
+              <wp:align>top</wp:align>
+            </wp:positionV>
+            <wp:extent cx="5014126" cy="3339548"/>
+            <wp:effectExtent l="19050" t="0" r="0" b="0"/>
+            <wp:wrapSquare wrapText="bothSides"/>
+            <wp:docPr id="13" name="Imagen 13"/>
+            <wp:cNvGraphicFramePr>
+              <a:graphicFrameLocks xmlns:a="http://schemas.openxmlformats.org/drawingml/2006/main" noChangeAspect="1"/>
+            </wp:cNvGraphicFramePr>
+            <a:graphic xmlns:a="http://schemas.openxmlformats.org/drawingml/2006/main">
+              <a:graphicData uri="http://schemas.openxmlformats.org/drawingml/2006/picture">
+                <pic:pic xmlns:pic="http://schemas.openxmlformats.org/drawingml/2006/picture">
+                  <pic:nvPicPr>
+                    <pic:cNvPr id="0" name="Picture 13"/>
+                    <pic:cNvPicPr>
+                      <a:picLocks noChangeAspect="1" noChangeArrowheads="1"/>
+                    </pic:cNvPicPr>
+                  </pic:nvPicPr>
+                  <pic:blipFill>
+                    <a:blip r:embed="rId8"/>
+                    <a:srcRect t="42935" r="54395"/>
+                    <a:stretch>
+                      <a:fillRect/>
+                    </a:stretch>
+                  </pic:blipFill>
+                  <pic:spPr bwMode="auto">
+                    <a:xfrm>
+                      <a:off x="0" y="0"/>
+                      <a:ext cx="5014126" cy="3339548"/>
+                    </a:xfrm>
+                    <a:prstGeom prst="rect">
+                      <a:avLst/>
+                    </a:prstGeom>
+                    <a:noFill/>
+                    <a:ln w="9525">
+                      <a:noFill/>
+                      <a:miter lim="800000"/>
+                      <a:headEnd/>
+                      <a:tailEnd/>
+                    </a:ln>
+                  </pic:spPr>
+                </pic:pic>
+              </a:graphicData>
+            </a:graphic>
+          </wp:anchor>
+        </w:drawing>
+      </w:r>
+      <w:r>
+        <w:br w:type="textWrapping" w:clear="all"/>
+      </w:r>
+    </w:p>
+    <w:p>
+      <w:pPr>
+        <w:rPr>
+          <w:u w:val="single"/>
+        </w:rPr>
+      </w:pPr>
+      <w:r>
+        <w:t xml:space="preserve">Quinto </w:t>
+      </w:r>
+      <w:proofErr w:type="spellStart"/>
+      <w:r>
+        <w:t>commit</w:t>
+      </w:r>
+      <w:proofErr w:type="spellEnd"/>
+    </w:p>
+    <w:p>
+      <w:r>
+        <w:rPr>
+          <w:noProof/>
+          <w:u w:val="single"/>
+          <w:lang w:eastAsia="es-MX"/>
+        </w:rPr>
+        <w:drawing>
+          <wp:inline distT="0" distB="0" distL="0" distR="0">
+            <wp:extent cx="5014126" cy="2663687"/>
+            <wp:effectExtent l="19050" t="0" r="0" b="0"/>
+            <wp:docPr id="16" name="Imagen 16"/>
+            <wp:cNvGraphicFramePr>
+              <a:graphicFrameLocks xmlns:a="http://schemas.openxmlformats.org/drawingml/2006/main" noChangeAspect="1"/>
+            </wp:cNvGraphicFramePr>
+            <a:graphic xmlns:a="http://schemas.openxmlformats.org/drawingml/2006/main">
+              <a:graphicData uri="http://schemas.openxmlformats.org/drawingml/2006/picture">
+                <pic:pic xmlns:pic="http://schemas.openxmlformats.org/drawingml/2006/picture">
+                  <pic:nvPicPr>
+                    <pic:cNvPr id="0" name="Picture 16"/>
+                    <pic:cNvPicPr>
+                      <a:picLocks noChangeAspect="1" noChangeArrowheads="1"/>
+                    </pic:cNvPicPr>
+                  </pic:nvPicPr>
+                  <pic:blipFill>
+                    <a:blip r:embed="rId9"/>
+                    <a:srcRect t="55979" r="54991"/>
+                    <a:stretch>
+                      <a:fillRect/>
+                    </a:stretch>
+                  </pic:blipFill>
+                  <pic:spPr bwMode="auto">
+                    <a:xfrm>
+                      <a:off x="0" y="0"/>
+                      <a:ext cx="5014126" cy="2663687"/>
+                    </a:xfrm>
+                    <a:prstGeom prst="rect">
+                      <a:avLst/>
+                    </a:prstGeom>
+                    <a:noFill/>
+                    <a:ln w="9525">
+                      <a:noFill/>
+                      <a:miter lim="800000"/>
+                      <a:headEnd/>
+                      <a:tailEnd/>
+                    </a:ln>
+                  </pic:spPr>
+                </pic:pic>
+              </a:graphicData>
+            </a:graphic>
+          </wp:inline>
+        </w:drawing>
       </w:r>
     </w:p>
     <w:sectPr>

</xml_diff>